<commit_message>
Initial commit after duplicating escir package in order to split data files for book from functions
</commit_message>
<xml_diff>
--- a/data-raw/data-bugs.docx
+++ b/data-raw/data-bugs.docx
@@ -3,8 +3,13 @@
 <w:document xmlns:wpc="http://schemas.microsoft.com/office/word/2010/wordprocessingCanvas" xmlns:cx="http://schemas.microsoft.com/office/drawing/2014/chartex" xmlns:cx1="http://schemas.microsoft.com/office/drawing/2015/9/8/chartex" xmlns:mc="http://schemas.openxmlformats.org/markup-compatibility/2006" xmlns:o="urn:schemas-microsoft-com:office:office" xmlns:r="http://schemas.openxmlformats.org/officeDocument/2006/relationships" xmlns:m="http://schemas.openxmlformats.org/officeDocument/2006/math" xmlns:v="urn:schemas-microsoft-com:vml" xmlns:wp14="http://schemas.microsoft.com/office/word/2010/wordprocessingDrawing" xmlns:wp="http://schemas.openxmlformats.org/drawingml/2006/wordprocessingDrawing" xmlns:w10="urn:schemas-microsoft-com:office:word" xmlns:w="http://schemas.openxmlformats.org/wordprocessingml/2006/main" xmlns:w14="http://schemas.microsoft.com/office/word/2010/wordml" xmlns:w15="http://schemas.microsoft.com/office/word/2012/wordml" xmlns:w16se="http://schemas.microsoft.com/office/word/2015/wordml/symex" xmlns:wpg="http://schemas.microsoft.com/office/word/2010/wordprocessingGroup" xmlns:wpi="http://schemas.microsoft.com/office/word/2010/wordprocessingInk" xmlns:wne="http://schemas.microsoft.com/office/word/2006/wordml" xmlns:wps="http://schemas.microsoft.com/office/word/2010/wordprocessingShape" mc:Ignorable="w14 w15 w16se wp14">
   <w:body>
     <w:p>
-      <w:r>
-        <w:t>Ch 3</w:t>
+      <w:proofErr w:type="spellStart"/>
+      <w:r>
+        <w:t>Ch</w:t>
+      </w:r>
+      <w:proofErr w:type="spellEnd"/>
+      <w:r>
+        <w:t xml:space="preserve"> 3</w:t>
       </w:r>
     </w:p>
     <w:p>
@@ -19,7 +24,23 @@
     </w:p>
     <w:p>
       <w:r>
-        <w:t>‘Shool_Year’ instead of ‘School_Year’</w:t>
+        <w:t>‘</w:t>
+      </w:r>
+      <w:proofErr w:type="spellStart"/>
+      <w:r>
+        <w:t>Shool_Year</w:t>
+      </w:r>
+      <w:proofErr w:type="spellEnd"/>
+      <w:r>
+        <w:t>’ instead of ‘</w:t>
+      </w:r>
+      <w:proofErr w:type="spellStart"/>
+      <w:r>
+        <w:t>School_Year</w:t>
+      </w:r>
+      <w:proofErr w:type="spellEnd"/>
+      <w:r>
+        <w:t>’</w:t>
       </w:r>
     </w:p>
     <w:p/>
@@ -30,9 +51,11 @@
       </w:r>
     </w:p>
     <w:p>
+      <w:proofErr w:type="spellStart"/>
       <w:r>
         <w:t>anchor_estimate</w:t>
       </w:r>
+      <w:proofErr w:type="spellEnd"/>
     </w:p>
     <w:p>
       <w:r>
@@ -44,6 +67,68 @@
       <w:r>
         <w:t>Stray numbers at bottom / side of a number of data sets</w:t>
       </w:r>
+    </w:p>
+    <w:p/>
+    <w:p>
+      <w:r>
+        <w:t xml:space="preserve">Pen_laptop3 – can’t find this referenced in </w:t>
+      </w:r>
+      <w:proofErr w:type="spellStart"/>
+      <w:r>
+        <w:t>Ch</w:t>
+      </w:r>
+      <w:proofErr w:type="spellEnd"/>
+      <w:r>
+        <w:t xml:space="preserve"> 7 of book but it’s in ESCI</w:t>
+      </w:r>
+    </w:p>
+    <w:p/>
+    <w:p>
+      <w:proofErr w:type="spellStart"/>
+      <w:r>
+        <w:t>Ch</w:t>
+      </w:r>
+      <w:proofErr w:type="spellEnd"/>
+      <w:r>
+        <w:t xml:space="preserve"> 8</w:t>
+      </w:r>
+    </w:p>
+    <w:p>
+      <w:proofErr w:type="spellStart"/>
+      <w:r>
+        <w:t>labels_flavour</w:t>
+      </w:r>
+      <w:proofErr w:type="spellEnd"/>
+      <w:r>
+        <w:t xml:space="preserve"> – the study that inspired the research is missing the journal</w:t>
+      </w:r>
+    </w:p>
+    <w:p/>
+    <w:p>
+      <w:r>
+        <w:t xml:space="preserve">Ch11 </w:t>
+      </w:r>
+    </w:p>
+    <w:p>
+      <w:r>
+        <w:t>Sleep Beauty</w:t>
+      </w:r>
+    </w:p>
+    <w:p>
+      <w:r>
+        <w:t>I only kept the first two columns – is that ok?</w:t>
+      </w:r>
+    </w:p>
+    <w:p/>
+    <w:p/>
+    <w:p>
+      <w:r>
+        <w:t>Lots of typos in study descriptions that I’ve fixed</w:t>
+      </w:r>
+    </w:p>
+    <w:p/>
+    <w:p/>
+    <w:p>
       <w:bookmarkStart w:id="0" w:name="_GoBack"/>
       <w:bookmarkEnd w:id="0"/>
     </w:p>

</xml_diff>